<commit_message>
Added a new version of the FAB figure and credibility asteriscs
</commit_message>
<xml_diff>
--- a/FAB_demo.docx
+++ b/FAB_demo.docx
@@ -131,7 +131,7 @@
               <w:pStyle w:val="Normal"/>
             </w:pPr>
             <w:r>
-              <w:t>20.618</w:t>
+              <w:t>20.618*</w:t>
             </w:r>
           </w:p>
         </w:tc>
@@ -205,57 +205,57 @@
               <w:pStyle w:val="Normal"/>
             </w:pPr>
             <w:r>
-              <w:t>BDI</w:t>
-            </w:r>
-          </w:p>
-        </w:tc>
-        <w:tc>
-          <w:p>
-            <w:pPr>
-              <w:pStyle w:val="Normal"/>
-            </w:pPr>
-            <w:r>
-              <w:t>7.96 ±0.36 (0 to 33)</w:t>
-            </w:r>
-          </w:p>
-        </w:tc>
-        <w:tc>
-          <w:p>
-            <w:pPr>
-              <w:pStyle w:val="Normal"/>
-            </w:pPr>
-            <w:r>
-              <w:t>8.52 ±0.35 (1 to 26)</w:t>
-            </w:r>
-          </w:p>
-        </w:tc>
-        <w:tc>
-          <w:p>
-            <w:pPr>
-              <w:pStyle w:val="Normal"/>
-            </w:pPr>
-            <w:r>
-              <w:t>11.00 ±0.42 (2 to 40)</w:t>
-            </w:r>
-          </w:p>
-        </w:tc>
-        <w:tc>
-          <w:p>
-            <w:pPr>
-              <w:pStyle w:val="Normal"/>
-            </w:pPr>
-            <w:r>
-              <w:t>2.25 ±0.13 (0 to 13)</w:t>
-            </w:r>
-          </w:p>
-        </w:tc>
-        <w:tc>
-          <w:p>
-            <w:pPr>
-              <w:pStyle w:val="Normal"/>
-            </w:pPr>
-            <w:r>
-              <w:t>7.748</w:t>
+              <w:t>Gender</w:t>
+            </w:r>
+          </w:p>
+        </w:tc>
+        <w:tc>
+          <w:p>
+            <w:pPr>
+              <w:pStyle w:val="Normal"/>
+            </w:pPr>
+            <w:r>
+              <w:t>9 - 12 - 2</w:t>
+            </w:r>
+          </w:p>
+        </w:tc>
+        <w:tc>
+          <w:p>
+            <w:pPr>
+              <w:pStyle w:val="Normal"/>
+            </w:pPr>
+            <w:r>
+              <w:t>12 - 8 - 3</w:t>
+            </w:r>
+          </w:p>
+        </w:tc>
+        <w:tc>
+          <w:p>
+            <w:pPr>
+              <w:pStyle w:val="Normal"/>
+            </w:pPr>
+            <w:r>
+              <w:t>12 - 12 - 0</w:t>
+            </w:r>
+          </w:p>
+        </w:tc>
+        <w:tc>
+          <w:p>
+            <w:pPr>
+              <w:pStyle w:val="Normal"/>
+            </w:pPr>
+            <w:r>
+              <w:t>11 - 13 - 0</w:t>
+            </w:r>
+          </w:p>
+        </w:tc>
+        <w:tc>
+          <w:p>
+            <w:pPr>
+              <w:pStyle w:val="Normal"/>
+            </w:pPr>
+            <w:r>
+              <w:t>-4.406</w:t>
             </w:r>
           </w:p>
         </w:tc>
@@ -267,57 +267,57 @@
               <w:pStyle w:val="Normal"/>
             </w:pPr>
             <w:r>
-              <w:t>Gender</w:t>
-            </w:r>
-          </w:p>
-        </w:tc>
-        <w:tc>
-          <w:p>
-            <w:pPr>
-              <w:pStyle w:val="Normal"/>
-            </w:pPr>
-            <w:r>
-              <w:t>9 - 12 - 2</w:t>
-            </w:r>
-          </w:p>
-        </w:tc>
-        <w:tc>
-          <w:p>
-            <w:pPr>
-              <w:pStyle w:val="Normal"/>
-            </w:pPr>
-            <w:r>
-              <w:t>12 - 8 - 3</w:t>
-            </w:r>
-          </w:p>
-        </w:tc>
-        <w:tc>
-          <w:p>
-            <w:pPr>
-              <w:pStyle w:val="Normal"/>
-            </w:pPr>
-            <w:r>
-              <w:t>12 - 12 - 0</w:t>
-            </w:r>
-          </w:p>
-        </w:tc>
-        <w:tc>
-          <w:p>
-            <w:pPr>
-              <w:pStyle w:val="Normal"/>
-            </w:pPr>
-            <w:r>
-              <w:t>11 - 13 - 0</w:t>
-            </w:r>
-          </w:p>
-        </w:tc>
-        <w:tc>
-          <w:p>
-            <w:pPr>
-              <w:pStyle w:val="Normal"/>
-            </w:pPr>
-            <w:r>
-              <w:t>-4.406</w:t>
+              <w:t>IQ estimate</w:t>
+            </w:r>
+          </w:p>
+        </w:tc>
+        <w:tc>
+          <w:p>
+            <w:pPr>
+              <w:pStyle w:val="Normal"/>
+            </w:pPr>
+            <w:r>
+              <w:t>108.35 ±0.51 (84 to 130)</w:t>
+            </w:r>
+          </w:p>
+        </w:tc>
+        <w:tc>
+          <w:p>
+            <w:pPr>
+              <w:pStyle w:val="Normal"/>
+            </w:pPr>
+            <w:r>
+              <w:t>112.93 ±0.49 (91 to 133)</w:t>
+            </w:r>
+          </w:p>
+        </w:tc>
+        <w:tc>
+          <w:p>
+            <w:pPr>
+              <w:pStyle w:val="Normal"/>
+            </w:pPr>
+            <w:r>
+              <w:t>111.31 ±0.60 (78 to 144)</w:t>
+            </w:r>
+          </w:p>
+        </w:tc>
+        <w:tc>
+          <w:p>
+            <w:pPr>
+              <w:pStyle w:val="Normal"/>
+            </w:pPr>
+            <w:r>
+              <w:t>109.90 ±0.39 (92 to 131)</w:t>
+            </w:r>
+          </w:p>
+        </w:tc>
+        <w:tc>
+          <w:p>
+            <w:pPr>
+              <w:pStyle w:val="Normal"/>
+            </w:pPr>
+            <w:r>
+              <w:t>-2.170</w:t>
             </w:r>
           </w:p>
         </w:tc>
@@ -329,68 +329,6 @@
               <w:pStyle w:val="Normal"/>
             </w:pPr>
             <w:r>
-              <w:t>IQ estimate</w:t>
-            </w:r>
-          </w:p>
-        </w:tc>
-        <w:tc>
-          <w:p>
-            <w:pPr>
-              <w:pStyle w:val="Normal"/>
-            </w:pPr>
-            <w:r>
-              <w:t>108.35 ±0.51 (84 to 130)</w:t>
-            </w:r>
-          </w:p>
-        </w:tc>
-        <w:tc>
-          <w:p>
-            <w:pPr>
-              <w:pStyle w:val="Normal"/>
-            </w:pPr>
-            <w:r>
-              <w:t>112.93 ±0.49 (91 to 133)</w:t>
-            </w:r>
-          </w:p>
-        </w:tc>
-        <w:tc>
-          <w:p>
-            <w:pPr>
-              <w:pStyle w:val="Normal"/>
-            </w:pPr>
-            <w:r>
-              <w:t>111.31 ±0.60 (78 to 144)</w:t>
-            </w:r>
-          </w:p>
-        </w:tc>
-        <w:tc>
-          <w:p>
-            <w:pPr>
-              <w:pStyle w:val="Normal"/>
-            </w:pPr>
-            <w:r>
-              <w:t>109.90 ±0.39 (92 to 131)</w:t>
-            </w:r>
-          </w:p>
-        </w:tc>
-        <w:tc>
-          <w:p>
-            <w:pPr>
-              <w:pStyle w:val="Normal"/>
-            </w:pPr>
-            <w:r>
-              <w:t>-2.170</w:t>
-            </w:r>
-          </w:p>
-        </w:tc>
-      </w:tr>
-      <w:tr>
-        <w:tc>
-          <w:p>
-            <w:pPr>
-              <w:pStyle w:val="Normal"/>
-            </w:pPr>
-            <w:r>
               <w:t>RADS-R</w:t>
             </w:r>
           </w:p>
@@ -441,69 +379,7 @@
               <w:pStyle w:val="Normal"/>
             </w:pPr>
             <w:r>
-              <w:t>30.978</w:t>
-            </w:r>
-          </w:p>
-        </w:tc>
-      </w:tr>
-      <w:tr>
-        <w:tc>
-          <w:p>
-            <w:pPr>
-              <w:pStyle w:val="Normal"/>
-            </w:pPr>
-            <w:r>
-              <w:t>TAS-20</w:t>
-            </w:r>
-          </w:p>
-        </w:tc>
-        <w:tc>
-          <w:p>
-            <w:pPr>
-              <w:pStyle w:val="Normal"/>
-            </w:pPr>
-            <w:r>
-              <w:t>50.22 ±0.54 (25 to 74)</w:t>
-            </w:r>
-          </w:p>
-        </w:tc>
-        <w:tc>
-          <w:p>
-            <w:pPr>
-              <w:pStyle w:val="Normal"/>
-            </w:pPr>
-            <w:r>
-              <w:t>56.48 ±0.45 (37 to 72)</w:t>
-            </w:r>
-          </w:p>
-        </w:tc>
-        <w:tc>
-          <w:p>
-            <w:pPr>
-              <w:pStyle w:val="Normal"/>
-            </w:pPr>
-            <w:r>
-              <w:t>63.17 ±0.30 (48 to 80)</w:t>
-            </w:r>
-          </w:p>
-        </w:tc>
-        <w:tc>
-          <w:p>
-            <w:pPr>
-              <w:pStyle w:val="Normal"/>
-            </w:pPr>
-            <w:r>
-              <w:t>39.08 ±0.39 (26 to 63)</w:t>
-            </w:r>
-          </w:p>
-        </w:tc>
-        <w:tc>
-          <w:p>
-            <w:pPr>
-              <w:pStyle w:val="Normal"/>
-            </w:pPr>
-            <w:r>
-              <w:t>20.118</w:t>
+              <w:t>30.978*</w:t>
             </w:r>
           </w:p>
         </w:tc>

</xml_diff>

<commit_message>
Excluded person who participated a second time after name change
</commit_message>
<xml_diff>
--- a/FAB_demo.docx
+++ b/FAB_demo.docx
@@ -101,17 +101,17 @@
               <w:pStyle w:val="Normal"/>
             </w:pPr>
             <w:r>
-              <w:t>46.43 ±0.41 (32 to 67)</w:t>
-            </w:r>
-          </w:p>
-        </w:tc>
-        <w:tc>
-          <w:p>
-            <w:pPr>
-              <w:pStyle w:val="Normal"/>
-            </w:pPr>
-            <w:r>
-              <w:t>32.54 ±0.33 (14 to 52)</w:t>
+              <w:t>46.64 ±0.43 (32 to 67)</w:t>
+            </w:r>
+          </w:p>
+        </w:tc>
+        <w:tc>
+          <w:p>
+            <w:pPr>
+              <w:pStyle w:val="Normal"/>
+            </w:pPr>
+            <w:r>
+              <w:t>32.83 ±0.35 (14 to 52)</w:t>
             </w:r>
           </w:p>
         </w:tc>
@@ -131,7 +131,7 @@
               <w:pStyle w:val="Normal"/>
             </w:pPr>
             <w:r>
-              <w:t>20.618*</w:t>
+              <w:t>19.997*</w:t>
             </w:r>
           </w:p>
         </w:tc>
@@ -163,17 +163,17 @@
               <w:pStyle w:val="Normal"/>
             </w:pPr>
             <w:r>
-              <w:t>30.22 ±0.36 (17 to 44)</w:t>
-            </w:r>
-          </w:p>
-        </w:tc>
-        <w:tc>
-          <w:p>
-            <w:pPr>
-              <w:pStyle w:val="Normal"/>
-            </w:pPr>
-            <w:r>
-              <w:t>28.58 ±0.30 (18 to 45)</w:t>
+              <w:t>30.68 ±0.37 (17 to 44)</w:t>
+            </w:r>
+          </w:p>
+        </w:tc>
+        <w:tc>
+          <w:p>
+            <w:pPr>
+              <w:pStyle w:val="Normal"/>
+            </w:pPr>
+            <w:r>
+              <w:t>29.04 ±0.30 (20 to 45)</w:t>
             </w:r>
           </w:p>
         </w:tc>
@@ -193,7 +193,7 @@
               <w:pStyle w:val="Normal"/>
             </w:pPr>
             <w:r>
-              <w:t>-1.726</w:t>
+              <w:t>-1.239</w:t>
             </w:r>
           </w:p>
         </w:tc>
@@ -235,7 +235,7 @@
               <w:pStyle w:val="Normal"/>
             </w:pPr>
             <w:r>
-              <w:t>3.67 ±0.04 (2 to 5)</w:t>
+              <w:t>3.65 ±0.04 (2 to 5)</w:t>
             </w:r>
           </w:p>
         </w:tc>
@@ -255,7 +255,7 @@
               <w:pStyle w:val="Normal"/>
             </w:pPr>
             <w:r>
-              <w:t>0.226</w:t>
+              <w:t>0.196</w:t>
             </w:r>
           </w:p>
         </w:tc>
@@ -287,17 +287,17 @@
               <w:pStyle w:val="Normal"/>
             </w:pPr>
             <w:r>
-              <w:t>12 - 8 - 3</w:t>
-            </w:r>
-          </w:p>
-        </w:tc>
-        <w:tc>
-          <w:p>
-            <w:pPr>
-              <w:pStyle w:val="Normal"/>
-            </w:pPr>
-            <w:r>
-              <w:t>12 - 12 - 0</w:t>
+              <w:t>12 - 7 - 3</w:t>
+            </w:r>
+          </w:p>
+        </w:tc>
+        <w:tc>
+          <w:p>
+            <w:pPr>
+              <w:pStyle w:val="Normal"/>
+            </w:pPr>
+            <w:r>
+              <w:t>12 - 11 - 0</w:t>
             </w:r>
           </w:p>
         </w:tc>
@@ -317,7 +317,7 @@
               <w:pStyle w:val="Normal"/>
             </w:pPr>
             <w:r>
-              <w:t>-4.406</w:t>
+              <w:t>-4.021</w:t>
             </w:r>
           </w:p>
         </w:tc>
@@ -349,17 +349,17 @@
               <w:pStyle w:val="Normal"/>
             </w:pPr>
             <w:r>
-              <w:t>112.93 ±0.49 (91 to 133)</w:t>
-            </w:r>
-          </w:p>
-        </w:tc>
-        <w:tc>
-          <w:p>
-            <w:pPr>
-              <w:pStyle w:val="Normal"/>
-            </w:pPr>
-            <w:r>
-              <w:t>111.31 ±0.60 (78 to 144)</w:t>
+              <w:t>113.23 ±0.52 (91 to 133)</w:t>
+            </w:r>
+          </w:p>
+        </w:tc>
+        <w:tc>
+          <w:p>
+            <w:pPr>
+              <w:pStyle w:val="Normal"/>
+            </w:pPr>
+            <w:r>
+              <w:t>111.98 ±0.63 (78 to 144)</w:t>
             </w:r>
           </w:p>
         </w:tc>
@@ -379,7 +379,7 @@
               <w:pStyle w:val="Normal"/>
             </w:pPr>
             <w:r>
-              <w:t>-2.170</w:t>
+              <w:t>-2.014</w:t>
             </w:r>
           </w:p>
         </w:tc>
@@ -411,17 +411,17 @@
               <w:pStyle w:val="Normal"/>
             </w:pPr>
             <w:r>
-              <w:t>146.52 ±1.45 (85 to 201)</w:t>
-            </w:r>
-          </w:p>
-        </w:tc>
-        <w:tc>
-          <w:p>
-            <w:pPr>
-              <w:pStyle w:val="Normal"/>
-            </w:pPr>
-            <w:r>
-              <w:t>152.92 ±1.70 (55 to 217)</w:t>
+              <w:t>145.86 ±1.55 (85 to 201)</w:t>
+            </w:r>
+          </w:p>
+        </w:tc>
+        <w:tc>
+          <w:p>
+            <w:pPr>
+              <w:pStyle w:val="Normal"/>
+            </w:pPr>
+            <w:r>
+              <w:t>151.61 ±1.79 (55 to 217)</w:t>
             </w:r>
           </w:p>
         </w:tc>
@@ -441,7 +441,7 @@
               <w:pStyle w:val="Normal"/>
             </w:pPr>
             <w:r>
-              <w:t>30.978*</w:t>
+              <w:t>29.577*</w:t>
             </w:r>
           </w:p>
         </w:tc>

</xml_diff>

<commit_message>
sqrt was missing when calculating SE for demo table
</commit_message>
<xml_diff>
--- a/FAB_demo.docx
+++ b/FAB_demo.docx
@@ -91,37 +91,37 @@
               <w:pStyle w:val="Normal"/>
             </w:pPr>
             <w:r>
-              <w:t>43.39 ±0.54 (16 to 62)</w:t>
-            </w:r>
-          </w:p>
-        </w:tc>
-        <w:tc>
-          <w:p>
-            <w:pPr>
-              <w:pStyle w:val="Normal"/>
-            </w:pPr>
-            <w:r>
-              <w:t>46.64 ±0.43 (32 to 67)</w:t>
-            </w:r>
-          </w:p>
-        </w:tc>
-        <w:tc>
-          <w:p>
-            <w:pPr>
-              <w:pStyle w:val="Normal"/>
-            </w:pPr>
-            <w:r>
-              <w:t>32.83 ±0.35 (14 to 52)</w:t>
-            </w:r>
-          </w:p>
-        </w:tc>
-        <w:tc>
-          <w:p>
-            <w:pPr>
-              <w:pStyle w:val="Normal"/>
-            </w:pPr>
-            <w:r>
-              <w:t>25.04 ±0.34 (13 to 42)</w:t>
+              <w:t>43.39 ±2.61 (16 to 62)</w:t>
+            </w:r>
+          </w:p>
+        </w:tc>
+        <w:tc>
+          <w:p>
+            <w:pPr>
+              <w:pStyle w:val="Normal"/>
+            </w:pPr>
+            <w:r>
+              <w:t>46.64 ±2.02 (32 to 67)</w:t>
+            </w:r>
+          </w:p>
+        </w:tc>
+        <w:tc>
+          <w:p>
+            <w:pPr>
+              <w:pStyle w:val="Normal"/>
+            </w:pPr>
+            <w:r>
+              <w:t>32.83 ±1.66 (14 to 52)</w:t>
+            </w:r>
+          </w:p>
+        </w:tc>
+        <w:tc>
+          <w:p>
+            <w:pPr>
+              <w:pStyle w:val="Normal"/>
+            </w:pPr>
+            <w:r>
+              <w:t>25.04 ±1.68 (13 to 42)</w:t>
             </w:r>
           </w:p>
         </w:tc>
@@ -153,37 +153,37 @@
               <w:pStyle w:val="Normal"/>
             </w:pPr>
             <w:r>
-              <w:t>26.70 ±0.32 (17 to 43)</w:t>
-            </w:r>
-          </w:p>
-        </w:tc>
-        <w:tc>
-          <w:p>
-            <w:pPr>
-              <w:pStyle w:val="Normal"/>
-            </w:pPr>
-            <w:r>
-              <w:t>30.68 ±0.37 (17 to 44)</w:t>
-            </w:r>
-          </w:p>
-        </w:tc>
-        <w:tc>
-          <w:p>
-            <w:pPr>
-              <w:pStyle w:val="Normal"/>
-            </w:pPr>
-            <w:r>
-              <w:t>29.04 ±0.30 (20 to 45)</w:t>
-            </w:r>
-          </w:p>
-        </w:tc>
-        <w:tc>
-          <w:p>
-            <w:pPr>
-              <w:pStyle w:val="Normal"/>
-            </w:pPr>
-            <w:r>
-              <w:t>27.42 ±0.24 (21 to 42)</w:t>
+              <w:t>26.70 ±1.51 (17 to 43)</w:t>
+            </w:r>
+          </w:p>
+        </w:tc>
+        <w:tc>
+          <w:p>
+            <w:pPr>
+              <w:pStyle w:val="Normal"/>
+            </w:pPr>
+            <w:r>
+              <w:t>30.68 ±1.73 (17 to 44)</w:t>
+            </w:r>
+          </w:p>
+        </w:tc>
+        <w:tc>
+          <w:p>
+            <w:pPr>
+              <w:pStyle w:val="Normal"/>
+            </w:pPr>
+            <w:r>
+              <w:t>29.04 ±1.44 (20 to 45)</w:t>
+            </w:r>
+          </w:p>
+        </w:tc>
+        <w:tc>
+          <w:p>
+            <w:pPr>
+              <w:pStyle w:val="Normal"/>
+            </w:pPr>
+            <w:r>
+              <w:t>27.42 ±1.15 (21 to 42)</w:t>
             </w:r>
           </w:p>
         </w:tc>
@@ -215,37 +215,37 @@
               <w:pStyle w:val="Normal"/>
             </w:pPr>
             <w:r>
-              <w:t>3.55 ±0.05 (1 to 5)</w:t>
-            </w:r>
-          </w:p>
-        </w:tc>
-        <w:tc>
-          <w:p>
-            <w:pPr>
-              <w:pStyle w:val="Normal"/>
-            </w:pPr>
-            <w:r>
-              <w:t>4.00 ±0.06 (1 to 5)</w:t>
-            </w:r>
-          </w:p>
-        </w:tc>
-        <w:tc>
-          <w:p>
-            <w:pPr>
-              <w:pStyle w:val="Normal"/>
-            </w:pPr>
-            <w:r>
-              <w:t>3.65 ±0.04 (2 to 5)</w:t>
-            </w:r>
-          </w:p>
-        </w:tc>
-        <w:tc>
-          <w:p>
-            <w:pPr>
-              <w:pStyle w:val="Normal"/>
-            </w:pPr>
-            <w:r>
-              <w:t>4.33 ±0.03 (2 to 5)</w:t>
+              <w:t>3.55 ±0.23 (1 to 5)</w:t>
+            </w:r>
+          </w:p>
+        </w:tc>
+        <w:tc>
+          <w:p>
+            <w:pPr>
+              <w:pStyle w:val="Normal"/>
+            </w:pPr>
+            <w:r>
+              <w:t>4.00 ±0.29 (1 to 5)</w:t>
+            </w:r>
+          </w:p>
+        </w:tc>
+        <w:tc>
+          <w:p>
+            <w:pPr>
+              <w:pStyle w:val="Normal"/>
+            </w:pPr>
+            <w:r>
+              <w:t>3.65 ±0.21 (2 to 5)</w:t>
+            </w:r>
+          </w:p>
+        </w:tc>
+        <w:tc>
+          <w:p>
+            <w:pPr>
+              <w:pStyle w:val="Normal"/>
+            </w:pPr>
+            <w:r>
+              <w:t>4.33 ±0.17 (2 to 5)</w:t>
             </w:r>
           </w:p>
         </w:tc>
@@ -339,37 +339,37 @@
               <w:pStyle w:val="Normal"/>
             </w:pPr>
             <w:r>
-              <w:t>108.35 ±0.51 (84 to 130)</w:t>
-            </w:r>
-          </w:p>
-        </w:tc>
-        <w:tc>
-          <w:p>
-            <w:pPr>
-              <w:pStyle w:val="Normal"/>
-            </w:pPr>
-            <w:r>
-              <w:t>113.23 ±0.52 (91 to 133)</w:t>
-            </w:r>
-          </w:p>
-        </w:tc>
-        <w:tc>
-          <w:p>
-            <w:pPr>
-              <w:pStyle w:val="Normal"/>
-            </w:pPr>
-            <w:r>
-              <w:t>111.98 ±0.63 (78 to 144)</w:t>
-            </w:r>
-          </w:p>
-        </w:tc>
-        <w:tc>
-          <w:p>
-            <w:pPr>
-              <w:pStyle w:val="Normal"/>
-            </w:pPr>
-            <w:r>
-              <w:t>109.90 ±0.39 (92 to 131)</w:t>
+              <w:t>108.35 ±2.46 (84 to 130)</w:t>
+            </w:r>
+          </w:p>
+        </w:tc>
+        <w:tc>
+          <w:p>
+            <w:pPr>
+              <w:pStyle w:val="Normal"/>
+            </w:pPr>
+            <w:r>
+              <w:t>113.23 ±2.43 (91 to 133)</w:t>
+            </w:r>
+          </w:p>
+        </w:tc>
+        <w:tc>
+          <w:p>
+            <w:pPr>
+              <w:pStyle w:val="Normal"/>
+            </w:pPr>
+            <w:r>
+              <w:t>111.98 ±3.00 (78 to 144)</w:t>
+            </w:r>
+          </w:p>
+        </w:tc>
+        <w:tc>
+          <w:p>
+            <w:pPr>
+              <w:pStyle w:val="Normal"/>
+            </w:pPr>
+            <w:r>
+              <w:t>109.90 ±1.92 (92 to 131)</w:t>
             </w:r>
           </w:p>
         </w:tc>
@@ -401,37 +401,37 @@
               <w:pStyle w:val="Normal"/>
             </w:pPr>
             <w:r>
-              <w:t>92.61 ±1.82 (18 to 148)</w:t>
-            </w:r>
-          </w:p>
-        </w:tc>
-        <w:tc>
-          <w:p>
-            <w:pPr>
-              <w:pStyle w:val="Normal"/>
-            </w:pPr>
-            <w:r>
-              <w:t>145.86 ±1.55 (85 to 201)</w:t>
-            </w:r>
-          </w:p>
-        </w:tc>
-        <w:tc>
-          <w:p>
-            <w:pPr>
-              <w:pStyle w:val="Normal"/>
-            </w:pPr>
-            <w:r>
-              <w:t>151.61 ±1.79 (55 to 217)</w:t>
-            </w:r>
-          </w:p>
-        </w:tc>
-        <w:tc>
-          <w:p>
-            <w:pPr>
-              <w:pStyle w:val="Normal"/>
-            </w:pPr>
-            <w:r>
-              <w:t>44.58 ±1.46 (9 to 142)</w:t>
+              <w:t>92.61 ±8.74 (18 to 148)</w:t>
+            </w:r>
+          </w:p>
+        </w:tc>
+        <w:tc>
+          <w:p>
+            <w:pPr>
+              <w:pStyle w:val="Normal"/>
+            </w:pPr>
+            <w:r>
+              <w:t>145.86 ±7.26 (85 to 201)</w:t>
+            </w:r>
+          </w:p>
+        </w:tc>
+        <w:tc>
+          <w:p>
+            <w:pPr>
+              <w:pStyle w:val="Normal"/>
+            </w:pPr>
+            <w:r>
+              <w:t>151.61 ±8.58 (55 to 217)</w:t>
+            </w:r>
+          </w:p>
+        </w:tc>
+        <w:tc>
+          <w:p>
+            <w:pPr>
+              <w:pStyle w:val="Normal"/>
+            </w:pPr>
+            <w:r>
+              <w:t>44.58 ±7.15 (9 to 142)</w:t>
             </w:r>
           </w:p>
         </w:tc>

</xml_diff>